<commit_message>
update catetan biologi genetika
</commit_message>
<xml_diff>
--- a/BIOLOGI/MateriGenetik.docx
+++ b/BIOLOGI/MateriGenetik.docx
@@ -1273,9 +1273,9 @@
           <w:lang w:val="id-ID"/>
         </w:rPr>
         <w:drawing>
-          <wp:inline distT="0" distB="0" distL="0" distR="0" wp14:anchorId="5CC84EDB" wp14:editId="5E9654AD">
-            <wp:extent cx="5731510" cy="4978400"/>
-            <wp:effectExtent l="0" t="0" r="2540" b="0"/>
+          <wp:inline distT="0" distB="0" distL="0" distR="0" wp14:anchorId="5CC84EDB" wp14:editId="101DF28F">
+            <wp:extent cx="4886325" cy="4244271"/>
+            <wp:effectExtent l="0" t="0" r="0" b="4445"/>
             <wp:docPr id="10" name="Picture 10"/>
             <wp:cNvGraphicFramePr>
               <a:graphicFrameLocks xmlns:a="http://schemas.openxmlformats.org/drawingml/2006/main" noChangeAspect="1"/>
@@ -1296,7 +1296,7 @@
                   <pic:spPr>
                     <a:xfrm>
                       <a:off x="0" y="0"/>
-                      <a:ext cx="5731510" cy="4978400"/>
+                      <a:ext cx="4890558" cy="4247947"/>
                     </a:xfrm>
                     <a:prstGeom prst="rect">
                       <a:avLst/>

</xml_diff>